<commit_message>
cambios en actas, selects y cambio status
</commit_message>
<xml_diff>
--- a/storage/oficios/ActasHechos5.docx
+++ b/storage/oficios/ActasHechos5.docx
@@ -98,7 +98,7 @@
           <w:sz w:val="18"/>
           <w:szCs w:val="19"/>
         </w:rPr>
-        <w:t>13:30:</w:t>
+        <w:t>11:12:</w:t>
       </w:r>
       <w:r>
         <w:rPr>
@@ -124,7 +124,7 @@
           <w:sz w:val="18"/>
           <w:szCs w:val="19"/>
         </w:rPr>
-        <w:t>lunes 23 de abril del año 2018</w:t>
+        <w:t>jueves 26 de abril del año 2018</w:t>
       </w:r>
       <w:r>
         <w:rPr>
@@ -183,7 +183,7 @@
           <w:sz w:val="18"/>
           <w:szCs w:val="19"/>
         </w:rPr>
-        <w:t>Q XW Q</w:t>
+        <w:t>PEDRO HERNANDEZ PEREZ</w:t>
       </w:r>
       <w:r>
         <w:rPr>
@@ -200,7 +200,7 @@
           <w:sz w:val="18"/>
           <w:szCs w:val="19"/>
         </w:rPr>
-        <w:t>Q </w:t>
+        <w:t>CERTIFICADO DE MATRICULA CONSULAR </w:t>
       </w:r>
       <w:r>
         <w:rPr>
@@ -227,7 +227,7 @@
           <w:sz w:val="18"/>
           <w:szCs w:val="19"/>
         </w:rPr>
-        <w:t>Q</w:t>
+        <w:t>HVOZSDFA151ASC51EF65</w:t>
       </w:r>
       <w:r>
         <w:rPr>
@@ -245,7 +245,7 @@
           <w:sz w:val="18"/>
           <w:szCs w:val="19"/>
         </w:rPr>
-        <w:t>Q</w:t>
+        <w:t>EEEE</w:t>
       </w:r>
       <w:r>
         <w:rPr>
@@ -280,7 +280,7 @@
           <w:sz w:val="18"/>
           <w:szCs w:val="19"/>
         </w:rPr>
-        <w:t>Q XW Q</w:t>
+        <w:t>PEDRO HERNANDEZ PEREZ</w:t>
       </w:r>
       <w:r>
         <w:rPr>
@@ -306,7 +306,7 @@
           <w:sz w:val="18"/>
           <w:szCs w:val="19"/>
         </w:rPr>
-        <w:t>0</w:t>
+        <w:t>23</w:t>
       </w:r>
       <w:r>
         <w:rPr>
@@ -332,7 +332,7 @@
           <w:sz w:val="18"/>
           <w:szCs w:val="19"/>
         </w:rPr>
-        <w:t>4 de abril del año 2018</w:t>
+        <w:t>11 de febrero del año 1995</w:t>
       </w:r>
       <w:r>
         <w:rPr>
@@ -358,7 +358,7 @@
           <w:sz w:val="18"/>
           <w:szCs w:val="19"/>
         </w:rPr>
-        <w:t>XALAPA-ENRIQUEZ</w:t>
+        <w:t>AGUA AZUL</w:t>
       </w:r>
       <w:r>
         <w:rPr>
@@ -409,7 +409,7 @@
           <w:sz w:val="18"/>
           <w:szCs w:val="19"/>
         </w:rPr>
-        <w:t>XS 2</w:t>
+        <w:t>CALLE DE ALGUN LUGAR 5 interior S/N</w:t>
       </w:r>
       <w:r>
         <w:rPr>
@@ -427,7 +427,7 @@
           <w:sz w:val="18"/>
           <w:szCs w:val="19"/>
         </w:rPr>
-        <w:t>OFICINA FEDERAL DE HACIENDA, C.P.</w:t>
+        <w:t>HORNITOS, C.P.</w:t>
       </w:r>
       <w:r>
         <w:rPr>
@@ -445,7 +445,7 @@
           <w:sz w:val="18"/>
           <w:szCs w:val="19"/>
         </w:rPr>
-        <w:t>91008</w:t>
+        <w:t>91481</w:t>
       </w:r>
       <w:r>
         <w:rPr>
@@ -471,7 +471,7 @@
           <w:sz w:val="18"/>
           <w:szCs w:val="19"/>
         </w:rPr>
-        <w:t>XALAPA-ENRIQUEZ, VERACRUZ DE IGNACIO DE LA LLAVE</w:t>
+        <w:t>AGUA AZUL, VERACRUZ DE IGNACIO DE LA LLAVE</w:t>
       </w:r>
       <w:r>
         <w:rPr>
@@ -488,7 +488,7 @@
           <w:sz w:val="18"/>
           <w:szCs w:val="19"/>
         </w:rPr>
-        <w:t>ABOGADO (CORPORATIVO)</w:t>
+        <w:t>AGRICULTOR (CULTIVOS EXTENSIVOS)</w:t>
       </w:r>
       <w:r>
         <w:rPr>
@@ -514,7 +514,7 @@
           <w:sz w:val="18"/>
           <w:szCs w:val="19"/>
         </w:rPr>
-        <w:t>CASADO</w:t>
+        <w:t>CONCUBINATO</w:t>
       </w:r>
       <w:r>
         <w:rPr>
@@ -531,7 +531,7 @@
           <w:sz w:val="18"/>
           <w:szCs w:val="19"/>
         </w:rPr>
-        <w:t>PRIMARIA INCOMPLETA</w:t>
+        <w:t>SECUNDARIA INCOMPLETA</w:t>
       </w:r>
       <w:r>
         <w:rPr>
@@ -564,7 +564,7 @@
           <w:sz w:val="18"/>
           <w:szCs w:val="19"/>
         </w:rPr>
-        <w:t>1</w:t>
+        <w:t>2284658970</w:t>
       </w:r>
       <w:r>
         <w:rPr>
@@ -599,7 +599,7 @@
           <w:sz w:val="18"/>
           <w:szCs w:val="19"/>
         </w:rPr>
-        <w:t>S</w:t>
+        <w:t>LE ACABAN DE ASALTAR Y SE LLEVANRON MI CELULAR</w:t>
       </w:r>
       <w:r>
         <w:rPr>
@@ -760,7 +760,7 @@
           <w:sz w:val="18"/>
           <w:szCs w:val="19"/>
         </w:rPr>
-        <w:t>Q XW Q</w:t>
+        <w:t>PEDRO HERNANDEZ PEREZ</w:t>
       </w:r>
     </w:p>
     <w:p>

</xml_diff>